<commit_message>
Updated print statements to print number of threads instead of number of requests and updated related files
</commit_message>
<xml_diff>
--- a/Assignment1/Report.docx
+++ b/Assignment1/Report.docx
@@ -1574,12 +1574,14 @@
         <w:rPr>
           <w:rFonts w:ascii="Athelas" w:hAnsi="Athelas" w:cs="Arial"/>
           <w:noProof/>
+          <w:sz w:val="44"/>
+          <w:szCs w:val="44"/>
         </w:rPr>
         <w:drawing>
-          <wp:inline distT="0" distB="0" distL="0" distR="0" wp14:anchorId="48EEFC91" wp14:editId="0ED4DFB6">
-            <wp:extent cx="5727700" cy="1899920"/>
-            <wp:effectExtent l="0" t="0" r="0" b="5080"/>
-            <wp:docPr id="2" name="Picture 2"/>
+          <wp:inline distT="0" distB="0" distL="0" distR="0" wp14:anchorId="34224A6D" wp14:editId="515BC5D4">
+            <wp:extent cx="5727700" cy="1897380"/>
+            <wp:effectExtent l="0" t="0" r="0" b="0"/>
+            <wp:docPr id="4" name="Picture 4"/>
             <wp:cNvGraphicFramePr>
               <a:graphicFrameLocks xmlns:a="http://schemas.openxmlformats.org/drawingml/2006/main" noChangeAspect="1"/>
             </wp:cNvGraphicFramePr>
@@ -1587,7 +1589,7 @@
               <a:graphicData uri="http://schemas.openxmlformats.org/drawingml/2006/picture">
                 <pic:pic xmlns:pic="http://schemas.openxmlformats.org/drawingml/2006/picture">
                   <pic:nvPicPr>
-                    <pic:cNvPr id="2" name="BuildClient1OutputWindow.jpg"/>
+                    <pic:cNvPr id="4" name="BuildClient1OutputWindow.jpg"/>
                     <pic:cNvPicPr/>
                   </pic:nvPicPr>
                   <pic:blipFill>
@@ -1605,7 +1607,7 @@
                   <pic:spPr>
                     <a:xfrm>
                       <a:off x="0" y="0"/>
-                      <a:ext cx="5727700" cy="1899920"/>
+                      <a:ext cx="5727700" cy="1897380"/>
                     </a:xfrm>
                     <a:prstGeom prst="rect">
                       <a:avLst/>
@@ -1624,6 +1626,8 @@
           <w:rFonts w:ascii="Athelas" w:hAnsi="Athelas" w:cs="Arial"/>
         </w:rPr>
       </w:pPr>
+      <w:bookmarkStart w:id="0" w:name="_GoBack"/>
+      <w:bookmarkEnd w:id="0"/>
     </w:p>
     <w:p>
       <w:pPr>
@@ -1710,8 +1714,6 @@
           <w:rFonts w:ascii="Athelas" w:hAnsi="Athelas" w:cs="Arial"/>
         </w:rPr>
       </w:pPr>
-      <w:bookmarkStart w:id="0" w:name="_GoBack"/>
-      <w:bookmarkEnd w:id="0"/>
     </w:p>
     <w:p>
       <w:pPr>
@@ -3833,7 +3835,7 @@
 </file>
 
 <file path=customXml/itemProps1.xml><?xml version="1.0" encoding="utf-8"?>
-<ds:datastoreItem xmlns:ds="http://schemas.openxmlformats.org/officeDocument/2006/customXml" ds:itemID="{4C810610-24E7-374E-AC23-6A417DFE87C6}">
+<ds:datastoreItem xmlns:ds="http://schemas.openxmlformats.org/officeDocument/2006/customXml" ds:itemID="{06DCF044-947C-7E4D-A60E-0A1897BD6F1A}">
   <ds:schemaRefs>
     <ds:schemaRef ds:uri="http://schemas.openxmlformats.org/officeDocument/2006/bibliography"/>
   </ds:schemaRefs>

</xml_diff>